<commit_message>
collaboration and freelance works added
</commit_message>
<xml_diff>
--- a/Resume.docx
+++ b/Resume.docx
@@ -140,7 +140,7 @@
         <w:tblDescription w:val="Experience layout table"/>
       </w:tblPr>
       <w:tblGrid>
-        <w:gridCol w:w="9290"/>
+        <w:gridCol w:w="17932"/>
       </w:tblGrid>
       <w:tr>
         <w:tc>
@@ -160,11 +160,16 @@
               <w:t xml:space="preserve"> – </w:t>
             </w:r>
             <w:r>
-              <w:t>december</w:t>
+              <w:t>FEB</w:t>
             </w:r>
             <w:r>
-              <w:t xml:space="preserve"> 2019</w:t>
+              <w:t xml:space="preserve"> 20</w:t>
             </w:r>
+            <w:r>
+              <w:t>20</w:t>
+            </w:r>
+            <w:bookmarkStart w:id="0" w:name="_GoBack"/>
+            <w:bookmarkEnd w:id="0"/>
           </w:p>
           <w:p>
             <w:pPr>
@@ -175,13 +180,19 @@
             <w:r>
               <w:t>personal projects</w:t>
             </w:r>
+            <w:r>
+              <w:t xml:space="preserve"> </w:t>
+            </w:r>
+            <w:r>
+              <w:t>&amp; Freelance Works</w:t>
+            </w:r>
           </w:p>
           <w:p>
             <w:pPr>
               <w:jc w:val="both"/>
             </w:pPr>
             <w:r>
-              <w:t>After completing my portfolio website and other small projects, I have started building some other websites as personal project and completed building 5 websites where I used CSS Flexbox, Grid System for the layout, Media Queries for different devices and some simple JS codes. I have also created a Wordpress theme and used Sass to organize the CSS codes and Github repositories for storing the projects and keeping track of all the changes.</w:t>
+              <w:t xml:space="preserve">Besides some small projects, I have built many fully responsive websites as personal projects where I used CSS Flexbox, Grid System for the layout, Media Queries for different devices and some simple JS codes. I also got some similar freelance works and completed them successfully. I have also created a Wordpress theme and used Sass to organize the CSS codes and Github repositories for storing the projects and keeping track of all the changes. </w:t>
             </w:r>
           </w:p>
           <w:p>
@@ -247,7 +258,7 @@
               <w:rPr>
                 <w:rStyle w:val="SubtleReference"/>
               </w:rPr>
-              <w:t xml:space="preserve">freelancer, upwork </w:t>
+              <w:t xml:space="preserve">freelancer, upwork, guru </w:t>
             </w:r>
             <w:r>
               <w:rPr>
@@ -396,8 +407,8 @@
         <w:tblDescription w:val="Skills layout table"/>
       </w:tblPr>
       <w:tblGrid>
-        <w:gridCol w:w="4680"/>
-        <w:gridCol w:w="4680"/>
+        <w:gridCol w:w="9022"/>
+        <w:gridCol w:w="9023"/>
       </w:tblGrid>
       <w:tr>
         <w:tc>
@@ -432,8 +443,6 @@
             <w:r>
               <w:t>PHP, Wordpress CMS</w:t>
             </w:r>
-            <w:bookmarkStart w:id="0" w:name="_GoBack"/>
-            <w:bookmarkEnd w:id="0"/>
           </w:p>
           <w:p>
             <w:pPr>
@@ -464,6 +473,9 @@
             </w:r>
             <w:r>
               <w:t xml:space="preserve"> Photoshop, Illustrator</w:t>
+            </w:r>
+            <w:r>
+              <w:t>, Slack, Skype, Trello, Basecamp etc.</w:t>
             </w:r>
           </w:p>
         </w:tc>
@@ -2120,6 +2132,7 @@
   <w:style w:type="character" w:default="1" w:styleId="DefaultParagraphFont">
     <w:name w:val="Default Paragraph Font"/>
     <w:uiPriority w:val="1"/>
+    <w:semiHidden/>
     <w:unhideWhenUsed/>
   </w:style>
   <w:style w:type="table" w:default="1" w:styleId="TableNormal">
@@ -28013,8 +28026,9 @@
     <w:panose1 w:val="020B0502040204020203"/>
     <w:charset w:val="00"/>
     <w:family w:val="swiss"/>
+    <w:notTrueType/>
     <w:pitch w:val="variable"/>
-    <w:sig w:usb0="E10022FF" w:usb1="C000E47F" w:usb2="00000029" w:usb3="00000000" w:csb0="000001DF" w:csb1="00000000"/>
+    <w:sig w:usb0="00000003" w:usb1="00000000" w:usb2="00000000" w:usb3="00000000" w:csb0="00000001" w:csb1="00000000"/>
   </w:font>
   <w:font w:name="Calibri Light">
     <w:panose1 w:val="020F0302020204030204"/>
@@ -28043,7 +28057,9 @@
     <w:rsidRoot w:val="003B26E4"/>
     <w:rsid w:val="003B26E4"/>
     <w:rsid w:val="00524933"/>
+    <w:rsid w:val="006750B2"/>
     <w:rsid w:val="007B3DFC"/>
+    <w:rsid w:val="00E00AF3"/>
   </w:rsids>
   <m:mathPr>
     <m:mathFont m:val="Cambria Math"/>

</xml_diff>